<commit_message>
Modified doc to update Q1 with nginx setup
</commit_message>
<xml_diff>
--- a/AssignmentDocumentation.docx
+++ b/AssignmentDocumentation.docx
@@ -11,20 +11,7 @@
         <w:t>Q-1.</w:t>
       </w:r>
       <w:r>
-        <w:t> Deploy a website on localhost using either apache2 or Nginx. Create a DNS name for this website as ‘</w:t>
-      </w:r>
-      <w:proofErr w:type="spellStart"/>
-      <w:r>
-        <w:t>awesomeweb</w:t>
-      </w:r>
-      <w:proofErr w:type="spellEnd"/>
-      <w:proofErr w:type="gramStart"/>
-      <w:r>
-        <w:t>’.</w:t>
-      </w:r>
-      <w:proofErr w:type="gramEnd"/>
-      <w:r>
-        <w:t xml:space="preserve"> You can use any web template you want or can write your own simple HTML code. </w:t>
+        <w:t> Deploy a website on localhost using either apache2 or Nginx. Create a DNS name for this website as ‘awesomeweb’. You can use any web template you want or can write your own simple HTML code. </w:t>
       </w:r>
     </w:p>
     <w:p>
@@ -64,21 +51,7 @@
         <w:rPr>
           <w:lang w:val="en-US"/>
         </w:rPr>
-        <w:t xml:space="preserve">Open </w:t>
-      </w:r>
-      <w:proofErr w:type="spellStart"/>
-      <w:r>
-        <w:rPr>
-          <w:lang w:val="en-US"/>
-        </w:rPr>
-        <w:t>powershell</w:t>
-      </w:r>
-      <w:proofErr w:type="spellEnd"/>
-      <w:r>
-        <w:rPr>
-          <w:lang w:val="en-US"/>
-        </w:rPr>
-        <w:t xml:space="preserve"> in administrator mode</w:t>
+        <w:t>Open powershell in administrator mode</w:t>
       </w:r>
     </w:p>
     <w:p>
@@ -96,21 +69,7 @@
         <w:rPr>
           <w:lang w:val="en-US"/>
         </w:rPr>
-        <w:t xml:space="preserve">type </w:t>
-      </w:r>
-      <w:proofErr w:type="spellStart"/>
-      <w:r>
-        <w:rPr>
-          <w:lang w:val="en-US"/>
-        </w:rPr>
-        <w:t>wsl</w:t>
-      </w:r>
-      <w:proofErr w:type="spellEnd"/>
-      <w:r>
-        <w:rPr>
-          <w:lang w:val="en-US"/>
-        </w:rPr>
-        <w:t xml:space="preserve"> and press enter</w:t>
+        <w:t>type wsl and press enter</w:t>
       </w:r>
     </w:p>
     <w:p>
@@ -128,7 +87,19 @@
         <w:rPr>
           <w:lang w:val="en-US"/>
         </w:rPr>
-        <w:t>To install Apache, type the below commands</w:t>
+        <w:t xml:space="preserve">To install </w:t>
+      </w:r>
+      <w:r>
+        <w:rPr>
+          <w:lang w:val="en-US"/>
+        </w:rPr>
+        <w:t>Nginx</w:t>
+      </w:r>
+      <w:r>
+        <w:rPr>
+          <w:lang w:val="en-US"/>
+        </w:rPr>
+        <w:t>, type the below commands</w:t>
       </w:r>
     </w:p>
     <w:p>
@@ -142,20 +113,7 @@
           <w:lang w:val="en-US"/>
         </w:rPr>
         <w:tab/>
-      </w:r>
-      <w:proofErr w:type="spellStart"/>
-      <w:r>
-        <w:rPr>
-          <w:lang w:val="en-US"/>
-        </w:rPr>
-        <w:t>sudo</w:t>
-      </w:r>
-      <w:proofErr w:type="spellEnd"/>
-      <w:r>
-        <w:rPr>
-          <w:lang w:val="en-US"/>
-        </w:rPr>
-        <w:t xml:space="preserve"> apt update</w:t>
+        <w:t>sudo apt update</w:t>
       </w:r>
     </w:p>
     <w:p>
@@ -165,19 +123,17 @@
           <w:lang w:val="en-US"/>
         </w:rPr>
       </w:pPr>
-      <w:proofErr w:type="spellStart"/>
-      <w:r>
-        <w:rPr>
-          <w:lang w:val="en-US"/>
-        </w:rPr>
-        <w:t>sudo</w:t>
-      </w:r>
-      <w:proofErr w:type="spellEnd"/>
-      <w:r>
-        <w:rPr>
-          <w:lang w:val="en-US"/>
-        </w:rPr>
-        <w:t xml:space="preserve"> apt install apache2</w:t>
+      <w:r>
+        <w:rPr>
+          <w:lang w:val="en-US"/>
+        </w:rPr>
+        <w:t xml:space="preserve">sudo apt install </w:t>
+      </w:r>
+      <w:r>
+        <w:rPr>
+          <w:lang w:val="en-US"/>
+        </w:rPr>
+        <w:t>nginx</w:t>
       </w:r>
     </w:p>
     <w:p>
@@ -205,72 +161,315 @@
           <w:lang w:val="en-US"/>
         </w:rPr>
         <w:tab/>
-      </w:r>
-      <w:proofErr w:type="spellStart"/>
-      <w:r>
-        <w:rPr>
-          <w:lang w:val="en-US"/>
-        </w:rPr>
-        <w:t>sudo</w:t>
-      </w:r>
-      <w:proofErr w:type="spellEnd"/>
+        <w:t xml:space="preserve">sudo systemctl status </w:t>
+      </w:r>
+      <w:r>
+        <w:rPr>
+          <w:lang w:val="en-US"/>
+        </w:rPr>
+        <w:t>nginx</w:t>
+      </w:r>
+      <w:r>
+        <w:rPr>
+          <w:lang w:val="en-US"/>
+        </w:rPr>
+        <w:tab/>
+      </w:r>
+    </w:p>
+    <w:p>
+      <w:pPr>
+        <w:pStyle w:val="ListParagraph"/>
+        <w:numPr>
+          <w:ilvl w:val="0"/>
+          <w:numId w:val="13"/>
+        </w:numPr>
+        <w:rPr>
+          <w:lang w:val="en-US"/>
+        </w:rPr>
+      </w:pPr>
+      <w:r>
+        <w:rPr>
+          <w:lang w:val="en-US"/>
+        </w:rPr>
+        <w:t>Create a directory for the website and add an html file</w:t>
+      </w:r>
+    </w:p>
+    <w:p>
+      <w:pPr>
+        <w:pStyle w:val="ListParagraph"/>
+        <w:rPr>
+          <w:lang w:val="en-US"/>
+        </w:rPr>
+      </w:pPr>
+      <w:r>
+        <w:rPr>
+          <w:lang w:val="en-US"/>
+        </w:rPr>
+        <w:t>sudo mkdir /var/www/awesomeweb</w:t>
+      </w:r>
+    </w:p>
+    <w:p>
+      <w:pPr>
+        <w:pStyle w:val="ListParagraph"/>
+        <w:rPr>
+          <w:lang w:val="en-US"/>
+        </w:rPr>
+      </w:pPr>
+      <w:r>
+        <w:rPr>
+          <w:lang w:val="en-US"/>
+        </w:rPr>
+        <w:t>sudo touch /var/</w:t>
+      </w:r>
+      <w:r>
+        <w:rPr>
+          <w:lang w:val="en-US"/>
+        </w:rPr>
+        <w:t>www/awesomeweb/index.html</w:t>
+      </w:r>
+    </w:p>
+    <w:p>
+      <w:pPr>
+        <w:pStyle w:val="ListParagraph"/>
+        <w:rPr>
+          <w:lang w:val="en-US"/>
+        </w:rPr>
+      </w:pPr>
+      <w:r>
+        <w:rPr>
+          <w:lang w:val="en-US"/>
+        </w:rPr>
+        <w:t>sudo vi /var/www/awesomeweb/index.html</w:t>
+      </w:r>
+    </w:p>
+    <w:p>
+      <w:pPr>
+        <w:pStyle w:val="ListParagraph"/>
+        <w:numPr>
+          <w:ilvl w:val="0"/>
+          <w:numId w:val="13"/>
+        </w:numPr>
+        <w:rPr>
+          <w:lang w:val="en-US"/>
+        </w:rPr>
+      </w:pPr>
+      <w:r>
+        <w:rPr>
+          <w:lang w:val="en-US"/>
+        </w:rPr>
+        <w:t>Create a</w:t>
+      </w:r>
+      <w:r>
+        <w:rPr>
+          <w:lang w:val="en-US"/>
+        </w:rPr>
+        <w:t>nd update</w:t>
+      </w:r>
+      <w:r>
+        <w:rPr>
+          <w:lang w:val="en-US"/>
+        </w:rPr>
+        <w:t xml:space="preserve"> configuration file to setup dns name for the website</w:t>
+      </w:r>
+    </w:p>
+    <w:p>
+      <w:pPr>
+        <w:pStyle w:val="ListParagraph"/>
+        <w:rPr>
+          <w:lang w:val="en-US"/>
+        </w:rPr>
+      </w:pPr>
+      <w:r>
+        <w:rPr>
+          <w:lang w:val="en-US"/>
+        </w:rPr>
+        <w:t>s</w:t>
+      </w:r>
+      <w:r>
+        <w:rPr>
+          <w:lang w:val="en-US"/>
+        </w:rPr>
+        <w:t>udo vi /etc/</w:t>
+      </w:r>
+      <w:r>
+        <w:rPr>
+          <w:lang w:val="en-US"/>
+        </w:rPr>
+        <w:t>nginx</w:t>
+      </w:r>
+      <w:r>
+        <w:rPr>
+          <w:lang w:val="en-US"/>
+        </w:rPr>
+        <w:t>/sites-available/awesomeweb</w:t>
+      </w:r>
+    </w:p>
+    <w:p>
+      <w:pPr>
+        <w:pStyle w:val="ListParagraph"/>
+        <w:rPr>
+          <w:lang w:val="en-US"/>
+        </w:rPr>
+      </w:pPr>
+    </w:p>
+    <w:p>
+      <w:pPr>
+        <w:pStyle w:val="ListParagraph"/>
+        <w:numPr>
+          <w:ilvl w:val="0"/>
+          <w:numId w:val="13"/>
+        </w:numPr>
+        <w:rPr>
+          <w:lang w:val="en-US"/>
+        </w:rPr>
+      </w:pPr>
+      <w:r>
+        <w:rPr>
+          <w:lang w:val="en-US"/>
+        </w:rPr>
+        <w:t xml:space="preserve">Enable the site and restart </w:t>
+      </w:r>
+      <w:r>
+        <w:rPr>
+          <w:lang w:val="en-US"/>
+        </w:rPr>
+        <w:t>nginx</w:t>
+      </w:r>
+      <w:r>
+        <w:rPr>
+          <w:lang w:val="en-US"/>
+        </w:rPr>
+        <w:t xml:space="preserve"> instance to view the changes</w:t>
+      </w:r>
+    </w:p>
+    <w:p>
+      <w:pPr>
+        <w:pStyle w:val="ListParagraph"/>
+        <w:rPr>
+          <w:lang w:val="en-US"/>
+        </w:rPr>
+      </w:pPr>
+      <w:r>
+        <w:rPr>
+          <w:lang w:val="en-US"/>
+        </w:rPr>
+        <w:t>sudo ln -s /etc/nginx/sites-available/awesomeweb /etc/nginx/sites-enabled/</w:t>
+      </w:r>
+    </w:p>
+    <w:p>
+      <w:pPr>
+        <w:pStyle w:val="ListParagraph"/>
+        <w:rPr>
+          <w:lang w:val="en-US"/>
+        </w:rPr>
+      </w:pPr>
+      <w:r>
+        <w:rPr>
+          <w:lang w:val="en-US"/>
+        </w:rPr>
+        <w:t>sudo systemctl restart nginx</w:t>
+      </w:r>
       <w:r>
         <w:rPr>
           <w:lang w:val="en-US"/>
         </w:rPr>
         <w:t xml:space="preserve"> </w:t>
       </w:r>
-      <w:proofErr w:type="spellStart"/>
-      <w:r>
-        <w:rPr>
-          <w:lang w:val="en-US"/>
-        </w:rPr>
-        <w:t>systemctl</w:t>
-      </w:r>
-      <w:proofErr w:type="spellEnd"/>
-      <w:r>
-        <w:rPr>
-          <w:lang w:val="en-US"/>
-        </w:rPr>
-        <w:t xml:space="preserve"> status apache2</w:t>
-      </w:r>
-    </w:p>
-    <w:p>
-      <w:pPr>
-        <w:rPr>
-          <w:lang w:val="en-US"/>
-        </w:rPr>
-      </w:pPr>
-      <w:r>
-        <w:rPr>
-          <w:lang w:val="en-US"/>
-        </w:rPr>
-        <w:tab/>
-        <w:t>This should return an output showing that the service is running</w:t>
-      </w:r>
-    </w:p>
-    <w:p>
-      <w:pPr>
-        <w:rPr>
-          <w:lang w:val="en-US"/>
-        </w:rPr>
-      </w:pPr>
-      <w:r>
-        <w:rPr>
-          <w:lang w:val="en-US"/>
-        </w:rPr>
-        <w:tab/>
-      </w:r>
-      <w:r>
-        <w:rPr>
-          <w:noProof/>
+    </w:p>
+    <w:p>
+      <w:pPr>
+        <w:pStyle w:val="ListParagraph"/>
+        <w:numPr>
+          <w:ilvl w:val="0"/>
+          <w:numId w:val="13"/>
+        </w:numPr>
+        <w:rPr>
+          <w:lang w:val="en-US"/>
+        </w:rPr>
+      </w:pPr>
+      <w:r>
+        <w:rPr>
+          <w:lang w:val="en-US"/>
+        </w:rPr>
+        <w:t xml:space="preserve">Update the hosts file </w:t>
+      </w:r>
+    </w:p>
+    <w:p>
+      <w:pPr>
+        <w:pStyle w:val="ListParagraph"/>
+        <w:rPr>
+          <w:lang w:val="en-US"/>
+        </w:rPr>
+      </w:pPr>
+      <w:r>
+        <w:rPr>
+          <w:lang w:val="en-US"/>
+        </w:rPr>
+        <w:t>sudo vi /etc/hosts</w:t>
+      </w:r>
+    </w:p>
+    <w:p>
+      <w:pPr>
+        <w:pStyle w:val="ListParagraph"/>
+        <w:rPr>
+          <w:lang w:val="en-US"/>
+        </w:rPr>
+      </w:pPr>
+      <w:r>
+        <w:rPr>
+          <w:lang w:val="en-US"/>
+        </w:rPr>
+        <w:t>127.0.0.1 awesomeweb</w:t>
+      </w:r>
+    </w:p>
+    <w:p>
+      <w:pPr>
+        <w:pStyle w:val="ListParagraph"/>
+        <w:rPr>
+          <w:lang w:val="en-US"/>
+        </w:rPr>
+      </w:pPr>
+      <w:r>
+        <w:rPr>
+          <w:lang w:val="en-US"/>
+        </w:rPr>
+        <w:t>and save the file</w:t>
+      </w:r>
+    </w:p>
+    <w:p>
+      <w:pPr>
+        <w:pStyle w:val="ListParagraph"/>
+        <w:numPr>
+          <w:ilvl w:val="0"/>
+          <w:numId w:val="13"/>
+        </w:numPr>
+        <w:rPr>
+          <w:lang w:val="en-US"/>
+        </w:rPr>
+      </w:pPr>
+      <w:r>
+        <w:rPr>
+          <w:lang w:val="en-US"/>
+        </w:rPr>
+        <w:t>Open the browser and type "http://awesomeweb/" to verify the website setup</w:t>
+      </w:r>
+    </w:p>
+    <w:p>
+      <w:pPr>
+        <w:pStyle w:val="ListParagraph"/>
+        <w:rPr>
+          <w:lang w:val="en-US"/>
+        </w:rPr>
+      </w:pPr>
+      <w:r>
+        <w:rPr>
           <w:lang w:val="en-US"/>
         </w:rPr>
         <w:drawing>
-          <wp:inline distT="0" distB="0" distL="0" distR="0" wp14:anchorId="248AAA18" wp14:editId="67B3BB83">
-            <wp:extent cx="4960620" cy="1898841"/>
-            <wp:effectExtent l="0" t="0" r="0" b="6350"/>
-            <wp:docPr id="41688896" name="Picture 1"/>
+          <wp:inline distT="0" distB="0" distL="0" distR="0" wp14:anchorId="60BF29B0" wp14:editId="12234889">
+            <wp:extent cx="4960620" cy="2291250"/>
+            <wp:effectExtent l="0" t="0" r="0" b="0"/>
+            <wp:docPr id="1242939832" name="Picture 1"/>
             <wp:cNvGraphicFramePr>
               <a:graphicFrameLocks xmlns:a="http://schemas.openxmlformats.org/drawingml/2006/main" noChangeAspect="1"/>
             </wp:cNvGraphicFramePr>
@@ -278,7 +477,7 @@
               <a:graphicData uri="http://schemas.openxmlformats.org/drawingml/2006/picture">
                 <pic:pic xmlns:pic="http://schemas.openxmlformats.org/drawingml/2006/picture">
                   <pic:nvPicPr>
-                    <pic:cNvPr id="41688896" name=""/>
+                    <pic:cNvPr id="1242939832" name=""/>
                     <pic:cNvPicPr/>
                   </pic:nvPicPr>
                   <pic:blipFill>
@@ -290,7 +489,7 @@
                   <pic:spPr>
                     <a:xfrm>
                       <a:off x="0" y="0"/>
-                      <a:ext cx="4964865" cy="1900466"/>
+                      <a:ext cx="4969248" cy="2295235"/>
                     </a:xfrm>
                     <a:prstGeom prst="rect">
                       <a:avLst/>
@@ -305,6 +504,39 @@
     </w:p>
     <w:p>
       <w:pPr>
+        <w:rPr>
+          <w:lang w:val="en-US"/>
+        </w:rPr>
+      </w:pPr>
+    </w:p>
+    <w:p>
+      <w:r>
+        <w:rPr>
+          <w:b/>
+          <w:bCs/>
+        </w:rPr>
+        <w:lastRenderedPageBreak/>
+        <w:t>Q-2.</w:t>
+      </w:r>
+      <w:r>
+        <w:t> A website can have many subdomains and different services are running on them. Write a Python script to check the status of the subdomains which are up or down. The script should automatically check the status every minute and should update it in tabular format on the screen. </w:t>
+      </w:r>
+    </w:p>
+    <w:p>
+      <w:pPr>
+        <w:rPr>
+          <w:lang w:val="en-US"/>
+        </w:rPr>
+      </w:pPr>
+      <w:r>
+        <w:rPr>
+          <w:lang w:val="en-US"/>
+        </w:rPr>
+        <w:t>Steps:</w:t>
+      </w:r>
+    </w:p>
+    <w:p>
+      <w:pPr>
         <w:pStyle w:val="ListParagraph"/>
         <w:numPr>
           <w:ilvl w:val="0"/>
@@ -318,192 +550,21 @@
         <w:rPr>
           <w:lang w:val="en-US"/>
         </w:rPr>
-        <w:t>Create a directory for the website and add an html file</w:t>
-      </w:r>
-    </w:p>
-    <w:p>
-      <w:pPr>
-        <w:pStyle w:val="ListParagraph"/>
-        <w:rPr>
-          <w:lang w:val="en-US"/>
-        </w:rPr>
-      </w:pPr>
-      <w:proofErr w:type="spellStart"/>
-      <w:r>
-        <w:rPr>
-          <w:lang w:val="en-US"/>
-        </w:rPr>
-        <w:t>sudo</w:t>
-      </w:r>
-      <w:proofErr w:type="spellEnd"/>
-      <w:r>
-        <w:rPr>
-          <w:lang w:val="en-US"/>
-        </w:rPr>
-        <w:t xml:space="preserve"> </w:t>
-      </w:r>
-      <w:proofErr w:type="spellStart"/>
-      <w:r>
-        <w:rPr>
-          <w:lang w:val="en-US"/>
-        </w:rPr>
-        <w:t>mkdir</w:t>
-      </w:r>
-      <w:proofErr w:type="spellEnd"/>
-      <w:r>
-        <w:rPr>
-          <w:lang w:val="en-US"/>
-        </w:rPr>
-        <w:t xml:space="preserve"> /var/www/</w:t>
-      </w:r>
-      <w:proofErr w:type="spellStart"/>
-      <w:r>
-        <w:rPr>
-          <w:lang w:val="en-US"/>
-        </w:rPr>
-        <w:t>awesomeweb</w:t>
-      </w:r>
-      <w:proofErr w:type="spellEnd"/>
-    </w:p>
-    <w:p>
-      <w:pPr>
-        <w:pStyle w:val="ListParagraph"/>
-        <w:rPr>
-          <w:lang w:val="en-US"/>
-        </w:rPr>
-      </w:pPr>
-      <w:proofErr w:type="spellStart"/>
-      <w:r>
-        <w:rPr>
-          <w:lang w:val="en-US"/>
-        </w:rPr>
-        <w:t>sudo</w:t>
-      </w:r>
-      <w:proofErr w:type="spellEnd"/>
-      <w:r>
-        <w:rPr>
-          <w:lang w:val="en-US"/>
-        </w:rPr>
-        <w:t xml:space="preserve"> touch /var/</w:t>
-      </w:r>
-      <w:r>
-        <w:rPr>
-          <w:lang w:val="en-US"/>
-        </w:rPr>
-        <w:t>www/</w:t>
-      </w:r>
-      <w:proofErr w:type="spellStart"/>
-      <w:r>
-        <w:rPr>
-          <w:lang w:val="en-US"/>
-        </w:rPr>
-        <w:t>awesomeweb</w:t>
-      </w:r>
-      <w:proofErr w:type="spellEnd"/>
-      <w:r>
-        <w:rPr>
-          <w:lang w:val="en-US"/>
-        </w:rPr>
-        <w:t>/index.html</w:t>
-      </w:r>
-    </w:p>
-    <w:p>
-      <w:pPr>
-        <w:pStyle w:val="ListParagraph"/>
-        <w:rPr>
-          <w:lang w:val="en-US"/>
-        </w:rPr>
-      </w:pPr>
-      <w:proofErr w:type="spellStart"/>
-      <w:r>
-        <w:rPr>
-          <w:lang w:val="en-US"/>
-        </w:rPr>
-        <w:t>sudo</w:t>
-      </w:r>
-      <w:proofErr w:type="spellEnd"/>
-      <w:r>
-        <w:rPr>
-          <w:lang w:val="en-US"/>
-        </w:rPr>
-        <w:t xml:space="preserve"> vi /var/www/</w:t>
-      </w:r>
-      <w:proofErr w:type="spellStart"/>
-      <w:r>
-        <w:rPr>
-          <w:lang w:val="en-US"/>
-        </w:rPr>
-        <w:t>awesomeweb</w:t>
-      </w:r>
-      <w:proofErr w:type="spellEnd"/>
-      <w:r>
-        <w:rPr>
-          <w:lang w:val="en-US"/>
-        </w:rPr>
-        <w:t>/index.html</w:t>
-      </w:r>
-    </w:p>
-    <w:p>
-      <w:pPr>
-        <w:pStyle w:val="ListParagraph"/>
-        <w:rPr>
-          <w:lang w:val="en-US"/>
-        </w:rPr>
-      </w:pPr>
-      <w:r>
-        <w:rPr>
-          <w:lang w:val="en-US"/>
-        </w:rPr>
-        <w:t xml:space="preserve">and enter the below code and save </w:t>
-      </w:r>
-    </w:p>
-    <w:p>
-      <w:pPr>
-        <w:pStyle w:val="ListParagraph"/>
-        <w:rPr>
-          <w:lang w:val="en-US"/>
-        </w:rPr>
-      </w:pPr>
-      <w:r>
-        <w:rPr>
-          <w:noProof/>
-          <w:lang w:val="en-US"/>
-        </w:rPr>
-        <w:drawing>
-          <wp:inline distT="0" distB="0" distL="0" distR="0" wp14:anchorId="1D452AEB" wp14:editId="24D3162D">
-            <wp:extent cx="4733117" cy="1706880"/>
-            <wp:effectExtent l="0" t="0" r="0" b="7620"/>
-            <wp:docPr id="2004270560" name="Picture 1"/>
-            <wp:cNvGraphicFramePr>
-              <a:graphicFrameLocks xmlns:a="http://schemas.openxmlformats.org/drawingml/2006/main" noChangeAspect="1"/>
-            </wp:cNvGraphicFramePr>
-            <a:graphic xmlns:a="http://schemas.openxmlformats.org/drawingml/2006/main">
-              <a:graphicData uri="http://schemas.openxmlformats.org/drawingml/2006/picture">
-                <pic:pic xmlns:pic="http://schemas.openxmlformats.org/drawingml/2006/picture">
-                  <pic:nvPicPr>
-                    <pic:cNvPr id="2004270560" name=""/>
-                    <pic:cNvPicPr/>
-                  </pic:nvPicPr>
-                  <pic:blipFill>
-                    <a:blip r:embed="rId6"/>
-                    <a:stretch>
-                      <a:fillRect/>
-                    </a:stretch>
-                  </pic:blipFill>
-                  <pic:spPr>
-                    <a:xfrm>
-                      <a:off x="0" y="0"/>
-                      <a:ext cx="4743236" cy="1710529"/>
-                    </a:xfrm>
-                    <a:prstGeom prst="rect">
-                      <a:avLst/>
-                    </a:prstGeom>
-                  </pic:spPr>
-                </pic:pic>
-              </a:graphicData>
-            </a:graphic>
-          </wp:inline>
-        </w:drawing>
+        <w:t>To view the results in tabular format, "prettytable" library needs to be installed</w:t>
+      </w:r>
+    </w:p>
+    <w:p>
+      <w:pPr>
+        <w:pStyle w:val="ListParagraph"/>
+        <w:rPr>
+          <w:lang w:val="en-US"/>
+        </w:rPr>
+      </w:pPr>
+      <w:r>
+        <w:rPr>
+          <w:lang w:val="en-US"/>
+        </w:rPr>
+        <w:t>pip install requests prettytable</w:t>
       </w:r>
     </w:p>
     <w:p>
@@ -521,120 +582,8 @@
         <w:rPr>
           <w:lang w:val="en-US"/>
         </w:rPr>
-        <w:t xml:space="preserve">Create a configuration file to setup </w:t>
-      </w:r>
-      <w:proofErr w:type="spellStart"/>
-      <w:r>
-        <w:rPr>
-          <w:lang w:val="en-US"/>
-        </w:rPr>
-        <w:t>dns</w:t>
-      </w:r>
-      <w:proofErr w:type="spellEnd"/>
-      <w:r>
-        <w:rPr>
-          <w:lang w:val="en-US"/>
-        </w:rPr>
-        <w:t xml:space="preserve"> name for the website</w:t>
-      </w:r>
-    </w:p>
-    <w:p>
-      <w:pPr>
-        <w:rPr>
-          <w:lang w:val="en-US"/>
-        </w:rPr>
-      </w:pPr>
-      <w:r>
-        <w:rPr>
-          <w:lang w:val="en-US"/>
-        </w:rPr>
-        <w:tab/>
-      </w:r>
-      <w:proofErr w:type="spellStart"/>
-      <w:r>
-        <w:rPr>
-          <w:lang w:val="en-US"/>
-        </w:rPr>
-        <w:t>sudo</w:t>
-      </w:r>
-      <w:proofErr w:type="spellEnd"/>
-      <w:r>
-        <w:rPr>
-          <w:lang w:val="en-US"/>
-        </w:rPr>
-        <w:t xml:space="preserve"> touch /</w:t>
-      </w:r>
-      <w:proofErr w:type="spellStart"/>
-      <w:r>
-        <w:rPr>
-          <w:lang w:val="en-US"/>
-        </w:rPr>
-        <w:t>etc</w:t>
-      </w:r>
-      <w:proofErr w:type="spellEnd"/>
-      <w:r>
-        <w:rPr>
-          <w:lang w:val="en-US"/>
-        </w:rPr>
-        <w:t>/apache2/sites-available/</w:t>
-      </w:r>
-      <w:proofErr w:type="spellStart"/>
-      <w:r>
-        <w:rPr>
-          <w:lang w:val="en-US"/>
-        </w:rPr>
-        <w:t>awesomeweb.conf</w:t>
-      </w:r>
-      <w:proofErr w:type="spellEnd"/>
-    </w:p>
-    <w:p>
-      <w:pPr>
-        <w:rPr>
-          <w:lang w:val="en-US"/>
-        </w:rPr>
-      </w:pPr>
-      <w:r>
-        <w:rPr>
-          <w:lang w:val="en-US"/>
-        </w:rPr>
-        <w:tab/>
-      </w:r>
-      <w:proofErr w:type="spellStart"/>
-      <w:r>
-        <w:rPr>
-          <w:lang w:val="en-US"/>
-        </w:rPr>
-        <w:t>sudo</w:t>
-      </w:r>
-      <w:proofErr w:type="spellEnd"/>
-      <w:r>
-        <w:rPr>
-          <w:lang w:val="en-US"/>
-        </w:rPr>
-        <w:t xml:space="preserve"> vi /</w:t>
-      </w:r>
-      <w:proofErr w:type="spellStart"/>
-      <w:r>
-        <w:rPr>
-          <w:lang w:val="en-US"/>
-        </w:rPr>
-        <w:t>etc</w:t>
-      </w:r>
-      <w:proofErr w:type="spellEnd"/>
-      <w:r>
-        <w:rPr>
-          <w:lang w:val="en-US"/>
-        </w:rPr>
-        <w:t>/apache2/sites-available/</w:t>
-      </w:r>
-      <w:proofErr w:type="spellStart"/>
-      <w:r>
-        <w:rPr>
-          <w:lang w:val="en-US"/>
-        </w:rPr>
-        <w:t>awesomeweb.conf</w:t>
-      </w:r>
-      <w:proofErr w:type="spellEnd"/>
+        <w:t>Create a python file named "subdomainStatus.py" and update the code as per the requirements</w:t>
+      </w:r>
     </w:p>
     <w:p>
       <w:pPr>
@@ -651,63 +600,21 @@
         <w:rPr>
           <w:lang w:val="en-US"/>
         </w:rPr>
-        <w:lastRenderedPageBreak/>
-        <w:t>Add the below code to the configuration fil</w:t>
-      </w:r>
-      <w:r>
-        <w:rPr>
-          <w:lang w:val="en-US"/>
-        </w:rPr>
-        <w:t>e</w:t>
-      </w:r>
-    </w:p>
-    <w:p>
-      <w:pPr>
-        <w:pStyle w:val="ListParagraph"/>
-        <w:rPr>
-          <w:lang w:val="en-US"/>
-        </w:rPr>
-      </w:pPr>
-      <w:r>
-        <w:rPr>
-          <w:noProof/>
-          <w:lang w:val="en-US"/>
-        </w:rPr>
-        <w:drawing>
-          <wp:inline distT="0" distB="0" distL="0" distR="0" wp14:anchorId="5DECE687" wp14:editId="62CF4D98">
-            <wp:extent cx="4434840" cy="1634555"/>
-            <wp:effectExtent l="0" t="0" r="3810" b="3810"/>
-            <wp:docPr id="774183431" name="Picture 1"/>
-            <wp:cNvGraphicFramePr>
-              <a:graphicFrameLocks xmlns:a="http://schemas.openxmlformats.org/drawingml/2006/main" noChangeAspect="1"/>
-            </wp:cNvGraphicFramePr>
-            <a:graphic xmlns:a="http://schemas.openxmlformats.org/drawingml/2006/main">
-              <a:graphicData uri="http://schemas.openxmlformats.org/drawingml/2006/picture">
-                <pic:pic xmlns:pic="http://schemas.openxmlformats.org/drawingml/2006/picture">
-                  <pic:nvPicPr>
-                    <pic:cNvPr id="774183431" name=""/>
-                    <pic:cNvPicPr/>
-                  </pic:nvPicPr>
-                  <pic:blipFill>
-                    <a:blip r:embed="rId7"/>
-                    <a:stretch>
-                      <a:fillRect/>
-                    </a:stretch>
-                  </pic:blipFill>
-                  <pic:spPr>
-                    <a:xfrm>
-                      <a:off x="0" y="0"/>
-                      <a:ext cx="4448613" cy="1639631"/>
-                    </a:xfrm>
-                    <a:prstGeom prst="rect">
-                      <a:avLst/>
-                    </a:prstGeom>
-                  </pic:spPr>
-                </pic:pic>
-              </a:graphicData>
-            </a:graphic>
-          </wp:inline>
-        </w:drawing>
+        <w:t>Run the script by typing the following command in powershell or any ide</w:t>
+      </w:r>
+    </w:p>
+    <w:p>
+      <w:pPr>
+        <w:pStyle w:val="ListParagraph"/>
+        <w:rPr>
+          <w:lang w:val="en-US"/>
+        </w:rPr>
+      </w:pPr>
+      <w:r>
+        <w:rPr>
+          <w:lang w:val="en-US"/>
+        </w:rPr>
+        <w:t>python /path_to_the_file/subdomainStatus.py</w:t>
       </w:r>
     </w:p>
     <w:p>
@@ -725,73 +632,7 @@
         <w:rPr>
           <w:lang w:val="en-US"/>
         </w:rPr>
-        <w:t>Enable the site and restart apache2 instance to view the changes</w:t>
-      </w:r>
-    </w:p>
-    <w:p>
-      <w:pPr>
-        <w:pStyle w:val="ListParagraph"/>
-        <w:rPr>
-          <w:lang w:val="en-US"/>
-        </w:rPr>
-      </w:pPr>
-      <w:proofErr w:type="spellStart"/>
-      <w:r>
-        <w:rPr>
-          <w:lang w:val="en-US"/>
-        </w:rPr>
-        <w:t>sudo</w:t>
-      </w:r>
-      <w:proofErr w:type="spellEnd"/>
-      <w:r>
-        <w:rPr>
-          <w:lang w:val="en-US"/>
-        </w:rPr>
-        <w:t xml:space="preserve"> a2ensite </w:t>
-      </w:r>
-      <w:proofErr w:type="spellStart"/>
-      <w:r>
-        <w:rPr>
-          <w:lang w:val="en-US"/>
-        </w:rPr>
-        <w:t>awesomeweb.conf</w:t>
-      </w:r>
-      <w:proofErr w:type="spellEnd"/>
-    </w:p>
-    <w:p>
-      <w:pPr>
-        <w:pStyle w:val="ListParagraph"/>
-        <w:rPr>
-          <w:lang w:val="en-US"/>
-        </w:rPr>
-      </w:pPr>
-      <w:proofErr w:type="spellStart"/>
-      <w:r>
-        <w:rPr>
-          <w:lang w:val="en-US"/>
-        </w:rPr>
-        <w:t>sudo</w:t>
-      </w:r>
-      <w:proofErr w:type="spellEnd"/>
-      <w:r>
-        <w:rPr>
-          <w:lang w:val="en-US"/>
-        </w:rPr>
-        <w:t xml:space="preserve"> </w:t>
-      </w:r>
-      <w:proofErr w:type="spellStart"/>
-      <w:r>
-        <w:rPr>
-          <w:lang w:val="en-US"/>
-        </w:rPr>
-        <w:t>systemctl</w:t>
-      </w:r>
-      <w:proofErr w:type="spellEnd"/>
-      <w:r>
-        <w:rPr>
-          <w:lang w:val="en-US"/>
-        </w:rPr>
-        <w:t xml:space="preserve"> restart apache2</w:t>
+        <w:t>Enter the website name you want to check the subdomains status when prompted</w:t>
       </w:r>
     </w:p>
     <w:p>
@@ -809,93 +650,7 @@
         <w:rPr>
           <w:lang w:val="en-US"/>
         </w:rPr>
-        <w:t xml:space="preserve">Update the </w:t>
-      </w:r>
-      <w:proofErr w:type="gramStart"/>
-      <w:r>
-        <w:rPr>
-          <w:lang w:val="en-US"/>
-        </w:rPr>
-        <w:t>hosts</w:t>
-      </w:r>
-      <w:proofErr w:type="gramEnd"/>
-      <w:r>
-        <w:rPr>
-          <w:lang w:val="en-US"/>
-        </w:rPr>
-        <w:t xml:space="preserve"> file </w:t>
-      </w:r>
-    </w:p>
-    <w:p>
-      <w:pPr>
-        <w:pStyle w:val="ListParagraph"/>
-        <w:rPr>
-          <w:lang w:val="en-US"/>
-        </w:rPr>
-      </w:pPr>
-      <w:proofErr w:type="spellStart"/>
-      <w:r>
-        <w:rPr>
-          <w:lang w:val="en-US"/>
-        </w:rPr>
-        <w:t>sudo</w:t>
-      </w:r>
-      <w:proofErr w:type="spellEnd"/>
-      <w:r>
-        <w:rPr>
-          <w:lang w:val="en-US"/>
-        </w:rPr>
-        <w:t xml:space="preserve"> vi /</w:t>
-      </w:r>
-      <w:proofErr w:type="spellStart"/>
-      <w:r>
-        <w:rPr>
-          <w:lang w:val="en-US"/>
-        </w:rPr>
-        <w:t>etc</w:t>
-      </w:r>
-      <w:proofErr w:type="spellEnd"/>
-      <w:r>
-        <w:rPr>
-          <w:lang w:val="en-US"/>
-        </w:rPr>
-        <w:t>/hosts</w:t>
-      </w:r>
-    </w:p>
-    <w:p>
-      <w:pPr>
-        <w:pStyle w:val="ListParagraph"/>
-        <w:rPr>
-          <w:lang w:val="en-US"/>
-        </w:rPr>
-      </w:pPr>
-      <w:r>
-        <w:rPr>
-          <w:lang w:val="en-US"/>
-        </w:rPr>
-        <w:t xml:space="preserve">127.0.0.1 </w:t>
-      </w:r>
-      <w:proofErr w:type="spellStart"/>
-      <w:r>
-        <w:rPr>
-          <w:lang w:val="en-US"/>
-        </w:rPr>
-        <w:t>awesomeweb</w:t>
-      </w:r>
-      <w:proofErr w:type="spellEnd"/>
-    </w:p>
-    <w:p>
-      <w:pPr>
-        <w:pStyle w:val="ListParagraph"/>
-        <w:rPr>
-          <w:lang w:val="en-US"/>
-        </w:rPr>
-      </w:pPr>
-      <w:r>
-        <w:rPr>
-          <w:lang w:val="en-US"/>
-        </w:rPr>
-        <w:t>and save the file</w:t>
+        <w:t>This script checks the status of the specified subdomains every minute</w:t>
       </w:r>
     </w:p>
     <w:p>
@@ -913,210 +668,6 @@
         <w:rPr>
           <w:lang w:val="en-US"/>
         </w:rPr>
-        <w:t>Open the browser and type "http://awesomeweb/" to verify the website setup</w:t>
-      </w:r>
-    </w:p>
-    <w:p>
-      <w:pPr>
-        <w:rPr>
-          <w:lang w:val="en-US"/>
-        </w:rPr>
-      </w:pPr>
-    </w:p>
-    <w:p>
-      <w:r>
-        <w:rPr>
-          <w:b/>
-          <w:bCs/>
-        </w:rPr>
-        <w:t>Q-2.</w:t>
-      </w:r>
-      <w:r>
-        <w:t> A website can have many subdomains and different services are running on them. Write a Python script to check the status of the subdomains which are up or down. The script should automatically check the status every minute and should update it in tabular format on the screen. </w:t>
-      </w:r>
-    </w:p>
-    <w:p>
-      <w:pPr>
-        <w:rPr>
-          <w:lang w:val="en-US"/>
-        </w:rPr>
-      </w:pPr>
-      <w:r>
-        <w:rPr>
-          <w:lang w:val="en-US"/>
-        </w:rPr>
-        <w:t>Steps:</w:t>
-      </w:r>
-    </w:p>
-    <w:p>
-      <w:pPr>
-        <w:pStyle w:val="ListParagraph"/>
-        <w:numPr>
-          <w:ilvl w:val="0"/>
-          <w:numId w:val="13"/>
-        </w:numPr>
-        <w:rPr>
-          <w:lang w:val="en-US"/>
-        </w:rPr>
-      </w:pPr>
-      <w:r>
-        <w:rPr>
-          <w:lang w:val="en-US"/>
-        </w:rPr>
-        <w:t>To view the results in tabular format, "</w:t>
-      </w:r>
-      <w:proofErr w:type="spellStart"/>
-      <w:r>
-        <w:rPr>
-          <w:lang w:val="en-US"/>
-        </w:rPr>
-        <w:t>prettytable</w:t>
-      </w:r>
-      <w:proofErr w:type="spellEnd"/>
-      <w:r>
-        <w:rPr>
-          <w:lang w:val="en-US"/>
-        </w:rPr>
-        <w:t>" library needs to be installed</w:t>
-      </w:r>
-    </w:p>
-    <w:p>
-      <w:pPr>
-        <w:pStyle w:val="ListParagraph"/>
-        <w:rPr>
-          <w:lang w:val="en-US"/>
-        </w:rPr>
-      </w:pPr>
-      <w:r>
-        <w:rPr>
-          <w:lang w:val="en-US"/>
-        </w:rPr>
-        <w:t xml:space="preserve">pip install requests </w:t>
-      </w:r>
-      <w:proofErr w:type="spellStart"/>
-      <w:r>
-        <w:rPr>
-          <w:lang w:val="en-US"/>
-        </w:rPr>
-        <w:t>prettytable</w:t>
-      </w:r>
-      <w:proofErr w:type="spellEnd"/>
-    </w:p>
-    <w:p>
-      <w:pPr>
-        <w:pStyle w:val="ListParagraph"/>
-        <w:numPr>
-          <w:ilvl w:val="0"/>
-          <w:numId w:val="13"/>
-        </w:numPr>
-        <w:rPr>
-          <w:lang w:val="en-US"/>
-        </w:rPr>
-      </w:pPr>
-      <w:r>
-        <w:rPr>
-          <w:lang w:val="en-US"/>
-        </w:rPr>
-        <w:t>Create a python file named "subdomainStatus.py" and update the code as per the requirements</w:t>
-      </w:r>
-    </w:p>
-    <w:p>
-      <w:pPr>
-        <w:pStyle w:val="ListParagraph"/>
-        <w:numPr>
-          <w:ilvl w:val="0"/>
-          <w:numId w:val="13"/>
-        </w:numPr>
-        <w:rPr>
-          <w:lang w:val="en-US"/>
-        </w:rPr>
-      </w:pPr>
-      <w:r>
-        <w:rPr>
-          <w:lang w:val="en-US"/>
-        </w:rPr>
-        <w:t xml:space="preserve">Run the script by typing the following command in </w:t>
-      </w:r>
-      <w:proofErr w:type="spellStart"/>
-      <w:r>
-        <w:rPr>
-          <w:lang w:val="en-US"/>
-        </w:rPr>
-        <w:t>powershell</w:t>
-      </w:r>
-      <w:proofErr w:type="spellEnd"/>
-      <w:r>
-        <w:rPr>
-          <w:lang w:val="en-US"/>
-        </w:rPr>
-        <w:t xml:space="preserve"> or any ide</w:t>
-      </w:r>
-    </w:p>
-    <w:p>
-      <w:pPr>
-        <w:pStyle w:val="ListParagraph"/>
-        <w:rPr>
-          <w:lang w:val="en-US"/>
-        </w:rPr>
-      </w:pPr>
-      <w:r>
-        <w:rPr>
-          <w:lang w:val="en-US"/>
-        </w:rPr>
-        <w:t>python /path_to_the_file/subdomainStatus.py</w:t>
-      </w:r>
-    </w:p>
-    <w:p>
-      <w:pPr>
-        <w:pStyle w:val="ListParagraph"/>
-        <w:numPr>
-          <w:ilvl w:val="0"/>
-          <w:numId w:val="13"/>
-        </w:numPr>
-        <w:rPr>
-          <w:lang w:val="en-US"/>
-        </w:rPr>
-      </w:pPr>
-      <w:r>
-        <w:rPr>
-          <w:lang w:val="en-US"/>
-        </w:rPr>
-        <w:t>Enter the website name you want to check the subdomains status when prompted</w:t>
-      </w:r>
-    </w:p>
-    <w:p>
-      <w:pPr>
-        <w:pStyle w:val="ListParagraph"/>
-        <w:numPr>
-          <w:ilvl w:val="0"/>
-          <w:numId w:val="13"/>
-        </w:numPr>
-        <w:rPr>
-          <w:lang w:val="en-US"/>
-        </w:rPr>
-      </w:pPr>
-      <w:r>
-        <w:rPr>
-          <w:lang w:val="en-US"/>
-        </w:rPr>
-        <w:t>This script checks the status of the specified subdomains every minute</w:t>
-      </w:r>
-    </w:p>
-    <w:p>
-      <w:pPr>
-        <w:pStyle w:val="ListParagraph"/>
-        <w:numPr>
-          <w:ilvl w:val="0"/>
-          <w:numId w:val="13"/>
-        </w:numPr>
-        <w:rPr>
-          <w:lang w:val="en-US"/>
-        </w:rPr>
-      </w:pPr>
-      <w:r>
-        <w:rPr>
-          <w:lang w:val="en-US"/>
-        </w:rPr>
         <w:t>Tested the script against "youtube.com" and "wikipedia.com" for validation</w:t>
       </w:r>
     </w:p>
@@ -1129,6 +680,7 @@
       </w:pPr>
       <w:r>
         <w:rPr>
+          <w:noProof/>
           <w:lang w:val="en-US"/>
         </w:rPr>
         <w:drawing>
@@ -1147,7 +699,7 @@
                     <pic:cNvPicPr/>
                   </pic:nvPicPr>
                   <pic:blipFill>
-                    <a:blip r:embed="rId8"/>
+                    <a:blip r:embed="rId6"/>
                     <a:stretch>
                       <a:fillRect/>
                     </a:stretch>
@@ -1188,21 +740,7 @@
         <w:rPr>
           <w:lang w:val="en-US"/>
         </w:rPr>
-        <w:t xml:space="preserve"> Install Oracle VirtualBox, download </w:t>
-      </w:r>
-      <w:proofErr w:type="gramStart"/>
-      <w:r>
-        <w:rPr>
-          <w:lang w:val="en-US"/>
-        </w:rPr>
-        <w:t>a</w:t>
-      </w:r>
-      <w:proofErr w:type="gramEnd"/>
-      <w:r>
-        <w:rPr>
-          <w:lang w:val="en-US"/>
-        </w:rPr>
-        <w:t xml:space="preserve"> Ubuntu 22.04 image and start it through virtual box. Install Nginx inside Ubuntu and host a website. </w:t>
+        <w:t xml:space="preserve"> Install Oracle VirtualBox, download a Ubuntu 22.04 image and start it through virtual box. Install Nginx inside Ubuntu and host a website. </w:t>
       </w:r>
       <w:r>
         <w:t>Come back to your host machine (windows/Linux/mac) and scan the virtual machine using Nmap. Create the documentation of the process and the output of the scan. Observe the ports which are open</w:t>
@@ -1224,7 +762,7 @@
       <w:r>
         <w:t xml:space="preserve">Installing VirtualBox – Navigated to </w:t>
       </w:r>
-      <w:hyperlink r:id="rId9" w:history="1">
+      <w:hyperlink r:id="rId7" w:history="1">
         <w:r>
           <w:rPr>
             <w:rStyle w:val="Hyperlink"/>
@@ -1233,15 +771,7 @@
         </w:r>
       </w:hyperlink>
       <w:r>
-        <w:t xml:space="preserve"> and downloaded Windows </w:t>
-      </w:r>
-      <w:proofErr w:type="gramStart"/>
-      <w:r>
-        <w:t>hosts</w:t>
-      </w:r>
-      <w:proofErr w:type="gramEnd"/>
-      <w:r>
-        <w:t xml:space="preserve"> package. </w:t>
+        <w:t xml:space="preserve"> and downloaded Windows hosts package. </w:t>
       </w:r>
     </w:p>
     <w:p>
@@ -1252,6 +782,7 @@
         <w:rPr>
           <w:noProof/>
         </w:rPr>
+        <w:lastRenderedPageBreak/>
         <w:drawing>
           <wp:inline distT="0" distB="0" distL="0" distR="0" wp14:anchorId="1B1759E6" wp14:editId="7F33CE0C">
             <wp:extent cx="3185160" cy="2094386"/>
@@ -1268,7 +799,7 @@
                     <pic:cNvPicPr/>
                   </pic:nvPicPr>
                   <pic:blipFill>
-                    <a:blip r:embed="rId10"/>
+                    <a:blip r:embed="rId8"/>
                     <a:stretch>
                       <a:fillRect/>
                     </a:stretch>
@@ -1300,7 +831,7 @@
       <w:r>
         <w:t xml:space="preserve">For installation, ran the downloaded file. Installation failed as there was no “Microsoft Visual C++ 2019 Redistributable Package” installed on the machine. Installed the required package from </w:t>
       </w:r>
-      <w:hyperlink r:id="rId11" w:anchor="visual-studio-2015-2017-2019-and-2022" w:history="1">
+      <w:hyperlink r:id="rId9" w:anchor="visual-studio-2015-2017-2019-and-2022" w:history="1">
         <w:r>
           <w:rPr>
             <w:rStyle w:val="Hyperlink"/>
@@ -1309,15 +840,7 @@
         </w:r>
       </w:hyperlink>
       <w:r>
-        <w:t xml:space="preserve"> , restarted the machine and proceeded with </w:t>
-      </w:r>
-      <w:proofErr w:type="spellStart"/>
-      <w:r>
-        <w:t>virtualbox</w:t>
-      </w:r>
-      <w:proofErr w:type="spellEnd"/>
-      <w:r>
-        <w:t xml:space="preserve"> installation on the windows. </w:t>
+        <w:t xml:space="preserve"> , restarted the machine and proceeded with virtualbox installation on the windows. </w:t>
       </w:r>
     </w:p>
     <w:p>
@@ -1344,7 +867,7 @@
                     <pic:cNvPicPr/>
                   </pic:nvPicPr>
                   <pic:blipFill>
-                    <a:blip r:embed="rId12"/>
+                    <a:blip r:embed="rId10"/>
                     <a:stretch>
                       <a:fillRect/>
                     </a:stretch>
@@ -1411,7 +934,6 @@
         </w:numPr>
       </w:pPr>
       <w:r>
-        <w:lastRenderedPageBreak/>
         <w:t>In the left pane, expand "Local Users and Groups."</w:t>
       </w:r>
     </w:p>
@@ -1460,17 +982,7 @@
         </w:numPr>
       </w:pPr>
       <w:r>
-        <w:t xml:space="preserve">Type your username in the "Enter the object names to select" field and click "Check Names" to ensure </w:t>
-      </w:r>
-      <w:proofErr w:type="spellStart"/>
-      <w:proofErr w:type="gramStart"/>
-      <w:r>
-        <w:t>it's</w:t>
-      </w:r>
-      <w:proofErr w:type="spellEnd"/>
-      <w:proofErr w:type="gramEnd"/>
-      <w:r>
-        <w:t xml:space="preserve"> correct.</w:t>
+        <w:t>Type your username in the "Enter the object names to select" field and click "Check Names" to ensure it's correct.</w:t>
       </w:r>
     </w:p>
     <w:p>
@@ -1518,6 +1030,7 @@
         </w:numPr>
       </w:pPr>
       <w:r>
+        <w:lastRenderedPageBreak/>
         <w:t>Restart Your Computer (if necessary)</w:t>
       </w:r>
     </w:p>
@@ -1530,13 +1043,8 @@
         </w:numPr>
       </w:pPr>
       <w:r>
-        <w:t xml:space="preserve">Download and install ubuntu image in </w:t>
-      </w:r>
-      <w:proofErr w:type="spellStart"/>
-      <w:r>
-        <w:t>virtualbox</w:t>
-      </w:r>
-      <w:proofErr w:type="spellEnd"/>
+        <w:t>Download and install ubuntu image in virtualbox</w:t>
+      </w:r>
     </w:p>
     <w:p>
       <w:pPr>
@@ -1557,7 +1065,7 @@
       <w:r>
         <w:t xml:space="preserve">Download ubuntu 22.04 image from </w:t>
       </w:r>
-      <w:hyperlink r:id="rId13" w:history="1">
+      <w:hyperlink r:id="rId11" w:history="1">
         <w:r>
           <w:rPr>
             <w:rStyle w:val="Hyperlink"/>
@@ -1591,7 +1099,7 @@
                     <pic:cNvPicPr/>
                   </pic:nvPicPr>
                   <pic:blipFill>
-                    <a:blip r:embed="rId14"/>
+                    <a:blip r:embed="rId12"/>
                     <a:stretch>
                       <a:fillRect/>
                     </a:stretch>
@@ -1633,15 +1141,7 @@
         </w:numPr>
       </w:pPr>
       <w:r>
-        <w:t xml:space="preserve">Go to the </w:t>
-      </w:r>
-      <w:proofErr w:type="spellStart"/>
-      <w:r>
-        <w:t>virtualbox</w:t>
-      </w:r>
-      <w:proofErr w:type="spellEnd"/>
-      <w:r>
-        <w:t>, click on new</w:t>
+        <w:t>Go to the virtualbox, click on new</w:t>
       </w:r>
     </w:p>
     <w:p>
@@ -1650,6 +1150,9 @@
         <w:ind w:left="1440"/>
       </w:pPr>
       <w:r>
+        <w:rPr>
+          <w:noProof/>
+        </w:rPr>
         <w:drawing>
           <wp:inline distT="0" distB="0" distL="0" distR="0" wp14:anchorId="7155B39C" wp14:editId="741BEBDA">
             <wp:extent cx="3900967" cy="2994660"/>
@@ -1666,7 +1169,7 @@
                     <pic:cNvPicPr/>
                   </pic:nvPicPr>
                   <pic:blipFill>
-                    <a:blip r:embed="rId15"/>
+                    <a:blip r:embed="rId13"/>
                     <a:stretch>
                       <a:fillRect/>
                     </a:stretch>
@@ -1705,6 +1208,9 @@
         <w:ind w:left="1440"/>
       </w:pPr>
       <w:r>
+        <w:rPr>
+          <w:noProof/>
+        </w:rPr>
         <w:lastRenderedPageBreak/>
         <w:drawing>
           <wp:inline distT="0" distB="0" distL="0" distR="0" wp14:anchorId="2D57160D" wp14:editId="65E8F93D">
@@ -1722,7 +1228,7 @@
                     <pic:cNvPicPr/>
                   </pic:nvPicPr>
                   <pic:blipFill>
-                    <a:blip r:embed="rId16"/>
+                    <a:blip r:embed="rId14"/>
                     <a:stretch>
                       <a:fillRect/>
                     </a:stretch>
@@ -1761,6 +1267,9 @@
         <w:ind w:left="1440"/>
       </w:pPr>
       <w:r>
+        <w:rPr>
+          <w:noProof/>
+        </w:rPr>
         <w:drawing>
           <wp:inline distT="0" distB="0" distL="0" distR="0" wp14:anchorId="4BD33A4A" wp14:editId="3C9AC488">
             <wp:extent cx="4413250" cy="2566491"/>
@@ -1777,7 +1286,7 @@
                     <pic:cNvPicPr/>
                   </pic:nvPicPr>
                   <pic:blipFill>
-                    <a:blip r:embed="rId17"/>
+                    <a:blip r:embed="rId15"/>
                     <a:stretch>
                       <a:fillRect/>
                     </a:stretch>
@@ -1816,6 +1325,9 @@
         <w:ind w:left="1440"/>
       </w:pPr>
       <w:r>
+        <w:rPr>
+          <w:noProof/>
+        </w:rPr>
         <w:drawing>
           <wp:inline distT="0" distB="0" distL="0" distR="0" wp14:anchorId="33043CCE" wp14:editId="750A7ED4">
             <wp:extent cx="4337050" cy="2495269"/>
@@ -1832,7 +1344,7 @@
                     <pic:cNvPicPr/>
                   </pic:nvPicPr>
                   <pic:blipFill>
-                    <a:blip r:embed="rId18"/>
+                    <a:blip r:embed="rId16"/>
                     <a:stretch>
                       <a:fillRect/>
                     </a:stretch>
@@ -1862,13 +1374,8 @@
         </w:numPr>
       </w:pPr>
       <w:r>
-        <w:t xml:space="preserve">Once created, click on “Start” to start the </w:t>
-      </w:r>
-      <w:proofErr w:type="spellStart"/>
-      <w:r>
-        <w:t>vm</w:t>
-      </w:r>
-      <w:proofErr w:type="spellEnd"/>
+        <w:t>Once created, click on “Start” to start the vm</w:t>
+      </w:r>
     </w:p>
     <w:p>
       <w:pPr>
@@ -1876,6 +1383,9 @@
         <w:ind w:left="1440"/>
       </w:pPr>
       <w:r>
+        <w:rPr>
+          <w:noProof/>
+        </w:rPr>
         <w:lastRenderedPageBreak/>
         <w:drawing>
           <wp:inline distT="0" distB="0" distL="0" distR="0" wp14:anchorId="7ADDBD17" wp14:editId="287F6B05">
@@ -1893,7 +1403,7 @@
                     <pic:cNvPicPr/>
                   </pic:nvPicPr>
                   <pic:blipFill>
-                    <a:blip r:embed="rId19"/>
+                    <a:blip r:embed="rId17"/>
                     <a:stretch>
                       <a:fillRect/>
                     </a:stretch>
@@ -1932,6 +1442,9 @@
         <w:ind w:left="1440"/>
       </w:pPr>
       <w:r>
+        <w:rPr>
+          <w:noProof/>
+        </w:rPr>
         <w:drawing>
           <wp:inline distT="0" distB="0" distL="0" distR="0" wp14:anchorId="20D5FB72" wp14:editId="213AB1D8">
             <wp:extent cx="4032250" cy="2556677"/>
@@ -1948,7 +1461,7 @@
                     <pic:cNvPicPr/>
                   </pic:nvPicPr>
                   <pic:blipFill>
-                    <a:blip r:embed="rId20"/>
+                    <a:blip r:embed="rId18"/>
                     <a:stretch>
                       <a:fillRect/>
                     </a:stretch>
@@ -1993,15 +1506,7 @@
         <w:ind w:left="1440"/>
       </w:pPr>
       <w:r>
-        <w:t xml:space="preserve">Sudo </w:t>
-      </w:r>
-      <w:proofErr w:type="spellStart"/>
-      <w:r>
-        <w:t>systemctl</w:t>
-      </w:r>
-      <w:proofErr w:type="spellEnd"/>
-      <w:r>
-        <w:t xml:space="preserve"> start nginx</w:t>
+        <w:t>Sudo systemctl start nginx</w:t>
       </w:r>
     </w:p>
     <w:p>
@@ -2037,6 +1542,9 @@
         <w:ind w:left="1440"/>
       </w:pPr>
       <w:r>
+        <w:rPr>
+          <w:noProof/>
+        </w:rPr>
         <w:lastRenderedPageBreak/>
         <w:drawing>
           <wp:inline distT="0" distB="0" distL="0" distR="0" wp14:anchorId="3B439E20" wp14:editId="6E8E79F9">
@@ -2054,7 +1562,7 @@
                     <pic:cNvPicPr/>
                   </pic:nvPicPr>
                   <pic:blipFill>
-                    <a:blip r:embed="rId21"/>
+                    <a:blip r:embed="rId19"/>
                     <a:stretch>
                       <a:fillRect/>
                     </a:stretch>
@@ -2086,7 +1594,7 @@
       <w:r>
         <w:t xml:space="preserve">Navigate to </w:t>
       </w:r>
-      <w:hyperlink r:id="rId22" w:history="1">
+      <w:hyperlink r:id="rId20" w:history="1">
         <w:r>
           <w:rPr>
             <w:rStyle w:val="Hyperlink"/>
@@ -2104,6 +1612,9 @@
         <w:ind w:left="1440"/>
       </w:pPr>
       <w:r>
+        <w:rPr>
+          <w:noProof/>
+        </w:rPr>
         <w:drawing>
           <wp:inline distT="0" distB="0" distL="0" distR="0" wp14:anchorId="5D3730CD" wp14:editId="311F448E">
             <wp:extent cx="4298950" cy="2365708"/>
@@ -2120,7 +1631,7 @@
                     <pic:cNvPicPr/>
                   </pic:nvPicPr>
                   <pic:blipFill>
-                    <a:blip r:embed="rId23"/>
+                    <a:blip r:embed="rId21"/>
                     <a:stretch>
                       <a:fillRect/>
                     </a:stretch>
@@ -2157,15 +1668,7 @@
         </w:numPr>
       </w:pPr>
       <w:r>
-        <w:t xml:space="preserve"> Scan the </w:t>
-      </w:r>
-      <w:proofErr w:type="spellStart"/>
-      <w:r>
-        <w:t>vm</w:t>
-      </w:r>
-      <w:proofErr w:type="spellEnd"/>
-      <w:r>
-        <w:t xml:space="preserve"> from host machine using Nmap and observe the ports that are open</w:t>
+        <w:t xml:space="preserve"> Scan the vm from host machine using Nmap and observe the ports that are open</w:t>
       </w:r>
     </w:p>
     <w:p>
@@ -2185,15 +1688,7 @@
         </w:numPr>
       </w:pPr>
       <w:r>
-        <w:t xml:space="preserve">Download and install </w:t>
-      </w:r>
-      <w:proofErr w:type="spellStart"/>
-      <w:r>
-        <w:t>nmap</w:t>
-      </w:r>
-      <w:proofErr w:type="spellEnd"/>
-      <w:r>
-        <w:t xml:space="preserve"> from nmap.org</w:t>
+        <w:t>Download and install nmap from nmap.org</w:t>
       </w:r>
     </w:p>
     <w:p>
@@ -2205,23 +1700,7 @@
         </w:numPr>
       </w:pPr>
       <w:r>
-        <w:t xml:space="preserve">Press </w:t>
-      </w:r>
-      <w:proofErr w:type="spellStart"/>
-      <w:r>
-        <w:t>Windows+R</w:t>
-      </w:r>
-      <w:proofErr w:type="spellEnd"/>
-      <w:r>
-        <w:t xml:space="preserve"> (for Windows OS system), type </w:t>
-      </w:r>
-      <w:proofErr w:type="spellStart"/>
-      <w:r>
-        <w:t>cmd</w:t>
-      </w:r>
-      <w:proofErr w:type="spellEnd"/>
-      <w:r>
-        <w:t xml:space="preserve"> and press enter</w:t>
+        <w:t>Press Windows+R (for Windows OS system), type cmd and press enter</w:t>
       </w:r>
     </w:p>
     <w:p>
@@ -2233,31 +1712,7 @@
         </w:numPr>
       </w:pPr>
       <w:r>
-        <w:t xml:space="preserve">Type </w:t>
-      </w:r>
-      <w:proofErr w:type="spellStart"/>
-      <w:r>
-        <w:t>nmap</w:t>
-      </w:r>
-      <w:proofErr w:type="spellEnd"/>
-      <w:r>
-        <w:t xml:space="preserve"> -</w:t>
-      </w:r>
-      <w:proofErr w:type="spellStart"/>
-      <w:r>
-        <w:t>Pn</w:t>
-      </w:r>
-      <w:proofErr w:type="spellEnd"/>
-      <w:r>
-        <w:t xml:space="preserve"> &lt;</w:t>
-      </w:r>
-      <w:proofErr w:type="spellStart"/>
-      <w:r>
-        <w:t>ipaddressOfVm</w:t>
-      </w:r>
-      <w:proofErr w:type="spellEnd"/>
-      <w:r>
-        <w:t>&gt; to view the results</w:t>
+        <w:t>Type nmap -Pn &lt;ipaddressOfVm&gt; to view the results</w:t>
       </w:r>
     </w:p>
     <w:p>
@@ -2266,6 +1721,9 @@
         <w:ind w:left="1440"/>
       </w:pPr>
       <w:r>
+        <w:rPr>
+          <w:noProof/>
+        </w:rPr>
         <w:drawing>
           <wp:inline distT="0" distB="0" distL="0" distR="0" wp14:anchorId="77EEFD1B" wp14:editId="742F47C2">
             <wp:extent cx="4549900" cy="1440180"/>
@@ -2282,7 +1740,7 @@
                     <pic:cNvPicPr/>
                   </pic:nvPicPr>
                   <pic:blipFill>
-                    <a:blip r:embed="rId24"/>
+                    <a:blip r:embed="rId22"/>
                     <a:stretch>
                       <a:fillRect/>
                     </a:stretch>
@@ -3376,7 +2834,7 @@
   <w:abstractNum w:abstractNumId="9" w15:restartNumberingAfterBreak="0">
     <w:nsid w:val="5BE471A8"/>
     <w:multiLevelType w:val="hybridMultilevel"/>
-    <w:tmpl w:val="B62645D6"/>
+    <w:tmpl w:val="797E64BC"/>
     <w:lvl w:ilvl="0" w:tplc="40090001">
       <w:start w:val="1"/>
       <w:numFmt w:val="bullet"/>
@@ -4495,6 +3953,7 @@
   <w:style w:type="character" w:default="1" w:styleId="DefaultParagraphFont">
     <w:name w:val="Default Paragraph Font"/>
     <w:uiPriority w:val="1"/>
+    <w:semiHidden/>
     <w:unhideWhenUsed/>
   </w:style>
   <w:style w:type="table" w:default="1" w:styleId="TableNormal">

</xml_diff>